<commit_message>
Final Version for Proposal
</commit_message>
<xml_diff>
--- a/INFO8250 Mobile Application Design.docx
+++ b/INFO8250 Mobile Application Design.docx
@@ -2,10 +2,7 @@
 <file path=word/document.xml><?xml version="1.0" encoding="utf-8"?>
 <w:document xmlns:wpc="http://schemas.microsoft.com/office/word/2010/wordprocessingCanvas" xmlns:mc="http://schemas.openxmlformats.org/markup-compatibility/2006" xmlns:o="urn:schemas-microsoft-com:office:office" xmlns:r="http://schemas.openxmlformats.org/officeDocument/2006/relationships" xmlns:m="http://schemas.openxmlformats.org/officeDocument/2006/math" xmlns:v="urn:schemas-microsoft-com:vml" xmlns:wp14="http://schemas.microsoft.com/office/word/2010/wordprocessingDrawing" xmlns:wp="http://schemas.openxmlformats.org/drawingml/2006/wordprocessingDrawing" xmlns:w10="urn:schemas-microsoft-com:office:word" xmlns:w="http://schemas.openxmlformats.org/wordprocessingml/2006/main" xmlns:w14="http://schemas.microsoft.com/office/word/2010/wordml" xmlns:w15="http://schemas.microsoft.com/office/word/2012/wordml" xmlns:wpg="http://schemas.microsoft.com/office/word/2010/wordprocessingGroup" xmlns:wpi="http://schemas.microsoft.com/office/word/2010/wordprocessingInk" xmlns:wne="http://schemas.microsoft.com/office/word/2006/wordml" xmlns:wps="http://schemas.microsoft.com/office/word/2010/wordprocessingShape" mc:Ignorable="w14 w15 wp14">
   <w:body>
-    <w:p>
-      <w:bookmarkStart w:id="0" w:name="_GoBack"/>
-      <w:bookmarkEnd w:id="0"/>
-    </w:p>
+    <w:p/>
     <w:p/>
     <w:p/>
     <w:p>
@@ -274,64 +271,398 @@
         <w:t>s</w:t>
       </w:r>
     </w:p>
+    <w:p>
+      <w:r>
+        <w:t xml:space="preserve">This game is </w:t>
+      </w:r>
+      <w:r>
+        <w:t xml:space="preserve">mobile application game is a kind of avoid obstacle game. User control the height of plane by controlling the game object to avoid the obstacles and arrive the target place with least amount of bumping at the obstacles. This game </w:t>
+      </w:r>
+      <w:proofErr w:type="gramStart"/>
+      <w:r>
+        <w:t>will be developed</w:t>
+      </w:r>
+      <w:proofErr w:type="gramEnd"/>
+      <w:r>
+        <w:t xml:space="preserve"> with Android Mobile application platform and Unity 3D engine for rendering and action dynamics characteristics of game objects.</w:t>
+      </w:r>
+    </w:p>
     <w:p/>
+    <w:p>
+      <w:pPr>
+        <w:pStyle w:val="Heading1"/>
+      </w:pPr>
+      <w:r>
+        <w:t xml:space="preserve">2. </w:t>
+      </w:r>
+      <w:r>
+        <w:t>Target Users</w:t>
+      </w:r>
+    </w:p>
+    <w:p>
+      <w:r>
+        <w:t>T</w:t>
+      </w:r>
+      <w:r>
+        <w:t xml:space="preserve">he target user is the instructor for this </w:t>
+      </w:r>
+      <w:proofErr w:type="gramStart"/>
+      <w:r>
+        <w:t>course(</w:t>
+      </w:r>
+      <w:proofErr w:type="gramEnd"/>
+      <w:r>
+        <w:t xml:space="preserve">Jean </w:t>
+      </w:r>
+      <w:proofErr w:type="spellStart"/>
+      <w:r>
+        <w:t>Filion</w:t>
+      </w:r>
+      <w:proofErr w:type="spellEnd"/>
+      <w:r>
+        <w:t xml:space="preserve">) as he will be the one to evaluate the app that we create.  This </w:t>
+      </w:r>
+      <w:proofErr w:type="gramStart"/>
+      <w:r>
+        <w:t>is a user who</w:t>
+      </w:r>
+      <w:proofErr w:type="gramEnd"/>
+      <w:r>
+        <w:t xml:space="preserve"> is knowledgeable about mobile devices and their uses.  The game </w:t>
+      </w:r>
+      <w:proofErr w:type="gramStart"/>
+      <w:r>
+        <w:t>will be used</w:t>
+      </w:r>
+      <w:proofErr w:type="gramEnd"/>
+      <w:r>
+        <w:t xml:space="preserve"> as part of</w:t>
+      </w:r>
+      <w:r>
+        <w:t xml:space="preserve"> the evaluation for this class.</w:t>
+      </w:r>
+    </w:p>
     <w:p/>
     <w:p>
       <w:pPr>
         <w:pStyle w:val="Heading1"/>
       </w:pPr>
       <w:r>
-        <w:t xml:space="preserve">2. </w:t>
-      </w:r>
-      <w:r>
-        <w:t>Personas</w:t>
-      </w:r>
-    </w:p>
-    <w:p/>
+        <w:t>3. Major Features</w:t>
+      </w:r>
+    </w:p>
+    <w:p>
+      <w:r>
+        <w:t xml:space="preserve">1) </w:t>
+      </w:r>
+      <w:r>
+        <w:t>The game will include a</w:t>
+      </w:r>
+      <w:r>
+        <w:t xml:space="preserve"> vehicle such as a plane</w:t>
+      </w:r>
+      <w:r>
+        <w:t>, and obstacles the user can</w:t>
+      </w:r>
+      <w:r>
+        <w:t xml:space="preserve"> navigate </w:t>
+      </w:r>
+      <w:proofErr w:type="gramStart"/>
+      <w:r>
+        <w:t>around</w:t>
+      </w:r>
+      <w:proofErr w:type="gramEnd"/>
+      <w:r>
+        <w:t xml:space="preserve">.  Successful navigation without a collision </w:t>
+      </w:r>
+      <w:r>
+        <w:t xml:space="preserve">for a longer time </w:t>
+      </w:r>
+      <w:r>
+        <w:t>will result in a higher score.</w:t>
+      </w:r>
+    </w:p>
+    <w:p>
+      <w:r>
+        <w:t xml:space="preserve">2) </w:t>
+      </w:r>
+      <w:r>
+        <w:t xml:space="preserve">The player will get more points for continuing longer without hitting any obstacles, </w:t>
+      </w:r>
+      <w:proofErr w:type="gramStart"/>
+      <w:r>
+        <w:t>and also</w:t>
+      </w:r>
+      <w:proofErr w:type="gramEnd"/>
+      <w:r>
+        <w:t xml:space="preserve"> obtains more points each time a specific obstacle is successfully avoided.  </w:t>
+      </w:r>
+    </w:p>
+    <w:p>
+      <w:r>
+        <w:t>3) If the player bumps obstacles more than a</w:t>
+      </w:r>
+      <w:r>
+        <w:t xml:space="preserve"> </w:t>
+      </w:r>
+      <w:r>
+        <w:t>specific number of times</w:t>
+      </w:r>
+      <w:r>
+        <w:t xml:space="preserve">, </w:t>
+      </w:r>
+      <w:r>
+        <w:t xml:space="preserve">the </w:t>
+      </w:r>
+      <w:r>
+        <w:t xml:space="preserve">game will be over. </w:t>
+      </w:r>
+    </w:p>
+    <w:p>
+      <w:r>
+        <w:t xml:space="preserve">4) After </w:t>
+      </w:r>
+      <w:r>
+        <w:t xml:space="preserve">the </w:t>
+      </w:r>
+      <w:r>
+        <w:t>game</w:t>
+      </w:r>
+      <w:r>
+        <w:t xml:space="preserve"> ends</w:t>
+      </w:r>
+      <w:r>
+        <w:t xml:space="preserve">, </w:t>
+      </w:r>
+      <w:r>
+        <w:t xml:space="preserve">a menu </w:t>
+      </w:r>
+      <w:proofErr w:type="gramStart"/>
+      <w:r>
+        <w:t>will be shown</w:t>
+      </w:r>
+      <w:proofErr w:type="gramEnd"/>
+      <w:r>
+        <w:t xml:space="preserve"> allowing the</w:t>
+      </w:r>
+      <w:r>
+        <w:t xml:space="preserve"> user to enter their name and s</w:t>
+      </w:r>
+      <w:r>
+        <w:t>elect start over or exit the g</w:t>
+      </w:r>
+      <w:r>
+        <w:t>ame.</w:t>
+      </w:r>
+    </w:p>
+    <w:p>
+      <w:r>
+        <w:t xml:space="preserve">5) User can destroy </w:t>
+      </w:r>
+      <w:r>
+        <w:t>the obstacles by shooting</w:t>
+      </w:r>
+      <w:r>
+        <w:t xml:space="preserve"> which will gain the scores.</w:t>
+      </w:r>
+      <w:r>
+        <w:t xml:space="preserve"> </w:t>
+      </w:r>
+      <w:r>
+        <w:rPr>
+          <w:i/>
+        </w:rPr>
+        <w:t>(Optional)</w:t>
+      </w:r>
+      <w:r>
+        <w:t xml:space="preserve"> </w:t>
+      </w:r>
+    </w:p>
+    <w:p>
+      <w:r>
+        <w:t>6</w:t>
+      </w:r>
+      <w:r>
+        <w:t xml:space="preserve">) Every user’s score </w:t>
+      </w:r>
+      <w:proofErr w:type="gramStart"/>
+      <w:r>
+        <w:t>will be uploaded</w:t>
+      </w:r>
+      <w:proofErr w:type="gramEnd"/>
+      <w:r>
+        <w:t xml:space="preserve"> at the server, user can confirm their rank. </w:t>
+      </w:r>
+      <w:r>
+        <w:rPr>
+          <w:i/>
+        </w:rPr>
+        <w:t>(</w:t>
+      </w:r>
+      <w:r>
+        <w:rPr>
+          <w:i/>
+        </w:rPr>
+        <w:t>Optional)</w:t>
+      </w:r>
+    </w:p>
     <w:p>
       <w:pPr>
         <w:pStyle w:val="Heading1"/>
       </w:pPr>
       <w:r>
-        <w:t>3. Major Features</w:t>
-      </w:r>
-    </w:p>
-    <w:p/>
+        <w:lastRenderedPageBreak/>
+        <w:t xml:space="preserve">4. </w:t>
+      </w:r>
+      <w:proofErr w:type="spellStart"/>
+      <w:r>
+        <w:t>Usec</w:t>
+      </w:r>
+      <w:r>
+        <w:t>ase</w:t>
+      </w:r>
+      <w:proofErr w:type="spellEnd"/>
+      <w:r>
+        <w:t xml:space="preserve"> Diagram</w:t>
+      </w:r>
+    </w:p>
+    <w:p>
+      <w:r>
+        <w:drawing>
+          <wp:inline distT="0" distB="0" distL="0" distR="0" wp14:anchorId="685CD09C" wp14:editId="7069A49A">
+            <wp:extent cx="5731510" cy="4843780"/>
+            <wp:effectExtent l="0" t="0" r="2540" b="0"/>
+            <wp:docPr id="3" name="Picture 3"/>
+            <wp:cNvGraphicFramePr>
+              <a:graphicFrameLocks xmlns:a="http://schemas.openxmlformats.org/drawingml/2006/main" noChangeAspect="1"/>
+            </wp:cNvGraphicFramePr>
+            <a:graphic xmlns:a="http://schemas.openxmlformats.org/drawingml/2006/main">
+              <a:graphicData uri="http://schemas.openxmlformats.org/drawingml/2006/picture">
+                <pic:pic xmlns:pic="http://schemas.openxmlformats.org/drawingml/2006/picture">
+                  <pic:nvPicPr>
+                    <pic:cNvPr id="1" name=""/>
+                    <pic:cNvPicPr/>
+                  </pic:nvPicPr>
+                  <pic:blipFill>
+                    <a:blip r:embed="rId5"/>
+                    <a:stretch>
+                      <a:fillRect/>
+                    </a:stretch>
+                  </pic:blipFill>
+                  <pic:spPr>
+                    <a:xfrm>
+                      <a:off x="0" y="0"/>
+                      <a:ext cx="5731510" cy="4843780"/>
+                    </a:xfrm>
+                    <a:prstGeom prst="rect">
+                      <a:avLst/>
+                    </a:prstGeom>
+                  </pic:spPr>
+                </pic:pic>
+              </a:graphicData>
+            </a:graphic>
+          </wp:inline>
+        </w:drawing>
+      </w:r>
+    </w:p>
     <w:p>
       <w:pPr>
         <w:pStyle w:val="Heading1"/>
       </w:pPr>
       <w:r>
-        <w:t xml:space="preserve">4. </w:t>
-      </w:r>
-      <w:proofErr w:type="spellStart"/>
-      <w:r>
-        <w:t>Usecase</w:t>
-      </w:r>
-      <w:proofErr w:type="spellEnd"/>
-      <w:r>
-        <w:t xml:space="preserve"> Diagram</w:t>
-      </w:r>
-    </w:p>
-    <w:p/>
+        <w:lastRenderedPageBreak/>
+        <w:t>5. Sequence Diagram</w:t>
+      </w:r>
+    </w:p>
+    <w:p>
+      <w:r>
+        <w:drawing>
+          <wp:inline distT="0" distB="0" distL="0" distR="0" wp14:anchorId="6E6F054C" wp14:editId="36820A36">
+            <wp:extent cx="5731510" cy="6039485"/>
+            <wp:effectExtent l="0" t="0" r="2540" b="0"/>
+            <wp:docPr id="4" name="Picture 4"/>
+            <wp:cNvGraphicFramePr>
+              <a:graphicFrameLocks xmlns:a="http://schemas.openxmlformats.org/drawingml/2006/main" noChangeAspect="1"/>
+            </wp:cNvGraphicFramePr>
+            <a:graphic xmlns:a="http://schemas.openxmlformats.org/drawingml/2006/main">
+              <a:graphicData uri="http://schemas.openxmlformats.org/drawingml/2006/picture">
+                <pic:pic xmlns:pic="http://schemas.openxmlformats.org/drawingml/2006/picture">
+                  <pic:nvPicPr>
+                    <pic:cNvPr id="1" name=""/>
+                    <pic:cNvPicPr/>
+                  </pic:nvPicPr>
+                  <pic:blipFill>
+                    <a:blip r:embed="rId6"/>
+                    <a:stretch>
+                      <a:fillRect/>
+                    </a:stretch>
+                  </pic:blipFill>
+                  <pic:spPr>
+                    <a:xfrm>
+                      <a:off x="0" y="0"/>
+                      <a:ext cx="5731510" cy="6039485"/>
+                    </a:xfrm>
+                    <a:prstGeom prst="rect">
+                      <a:avLst/>
+                    </a:prstGeom>
+                  </pic:spPr>
+                </pic:pic>
+              </a:graphicData>
+            </a:graphic>
+          </wp:inline>
+        </w:drawing>
+      </w:r>
+      <w:bookmarkStart w:id="0" w:name="_GoBack"/>
+      <w:bookmarkEnd w:id="0"/>
+    </w:p>
     <w:p>
       <w:pPr>
         <w:pStyle w:val="Heading1"/>
       </w:pPr>
       <w:r>
-        <w:t>5. Sequence Diagram</w:t>
-      </w:r>
-    </w:p>
-    <w:p/>
-    <w:p>
-      <w:pPr>
-        <w:pStyle w:val="Heading1"/>
-      </w:pPr>
-      <w:r>
+        <w:lastRenderedPageBreak/>
         <w:t>6. Class Diagram</w:t>
       </w:r>
     </w:p>
-    <w:p/>
+    <w:p>
+      <w:r>
+        <w:drawing>
+          <wp:inline distT="0" distB="0" distL="0" distR="0" wp14:anchorId="437E7D31" wp14:editId="6519A9B0">
+            <wp:extent cx="5731510" cy="4243705"/>
+            <wp:effectExtent l="0" t="0" r="2540" b="4445"/>
+            <wp:docPr id="1" name="Picture 1"/>
+            <wp:cNvGraphicFramePr>
+              <a:graphicFrameLocks xmlns:a="http://schemas.openxmlformats.org/drawingml/2006/main" noChangeAspect="1"/>
+            </wp:cNvGraphicFramePr>
+            <a:graphic xmlns:a="http://schemas.openxmlformats.org/drawingml/2006/main">
+              <a:graphicData uri="http://schemas.openxmlformats.org/drawingml/2006/picture">
+                <pic:pic xmlns:pic="http://schemas.openxmlformats.org/drawingml/2006/picture">
+                  <pic:nvPicPr>
+                    <pic:cNvPr id="1" name=""/>
+                    <pic:cNvPicPr/>
+                  </pic:nvPicPr>
+                  <pic:blipFill>
+                    <a:blip r:embed="rId7"/>
+                    <a:stretch>
+                      <a:fillRect/>
+                    </a:stretch>
+                  </pic:blipFill>
+                  <pic:spPr>
+                    <a:xfrm>
+                      <a:off x="0" y="0"/>
+                      <a:ext cx="5731510" cy="4243705"/>
+                    </a:xfrm>
+                    <a:prstGeom prst="rect">
+                      <a:avLst/>
+                    </a:prstGeom>
+                  </pic:spPr>
+                </pic:pic>
+              </a:graphicData>
+            </a:graphic>
+          </wp:inline>
+        </w:drawing>
+      </w:r>
+    </w:p>
     <w:p>
       <w:pPr>
         <w:jc w:val="center"/>

</xml_diff>